<commit_message>
ajout des pages avec 2 controller
</commit_message>
<xml_diff>
--- a/fichier devs/BDDprojet web/bdd clair.docx
+++ b/fichier devs/BDDprojet web/bdd clair.docx
@@ -94,11 +94,9 @@
             <w:tcW w:w="3020" w:type="dxa"/>
           </w:tcPr>
           <w:p>
-            <w:proofErr w:type="spellStart"/>
             <w:r>
               <w:t>Nom_plat</w:t>
             </w:r>
-            <w:proofErr w:type="spellEnd"/>
           </w:p>
         </w:tc>
         <w:tc>
@@ -134,11 +132,9 @@
             <w:tcW w:w="3021" w:type="dxa"/>
           </w:tcPr>
           <w:p>
-            <w:proofErr w:type="spellStart"/>
             <w:r>
               <w:t>Float</w:t>
             </w:r>
-            <w:proofErr w:type="spellEnd"/>
           </w:p>
         </w:tc>
         <w:tc>
@@ -310,88 +306,83 @@
             <w:tcW w:w="3021" w:type="dxa"/>
           </w:tcPr>
           <w:p>
-            <w:proofErr w:type="spellStart"/>
+            <w:r>
+              <w:t xml:space="preserve">Text </w:t>
+            </w:r>
+          </w:p>
+        </w:tc>
+        <w:tc>
+          <w:tcPr>
+            <w:tcW w:w="3021" w:type="dxa"/>
+          </w:tcPr>
+          <w:p>
+            <w:r>
+              <w:t>Jour par jour</w:t>
+            </w:r>
+          </w:p>
+        </w:tc>
+      </w:tr>
+      <w:tr>
+        <w:tc>
+          <w:tcPr>
+            <w:tcW w:w="3020" w:type="dxa"/>
+          </w:tcPr>
+          <w:p>
+            <w:r>
+              <w:t>Info complémentaire</w:t>
+            </w:r>
+          </w:p>
+        </w:tc>
+        <w:tc>
+          <w:tcPr>
+            <w:tcW w:w="3021" w:type="dxa"/>
+          </w:tcPr>
+          <w:p>
             <w:r>
               <w:t>Text</w:t>
             </w:r>
-            <w:proofErr w:type="spellEnd"/>
-            <w:r>
-              <w:t xml:space="preserve"> </w:t>
-            </w:r>
-          </w:p>
-        </w:tc>
-        <w:tc>
-          <w:tcPr>
-            <w:tcW w:w="3021" w:type="dxa"/>
-          </w:tcPr>
-          <w:p>
-            <w:r>
-              <w:t>Jour par jour</w:t>
-            </w:r>
-          </w:p>
-        </w:tc>
-      </w:tr>
-      <w:tr>
-        <w:tc>
-          <w:tcPr>
-            <w:tcW w:w="3020" w:type="dxa"/>
-          </w:tcPr>
-          <w:p>
-            <w:r>
-              <w:t>Info complémentaire</w:t>
-            </w:r>
-          </w:p>
-        </w:tc>
-        <w:tc>
-          <w:tcPr>
-            <w:tcW w:w="3021" w:type="dxa"/>
-          </w:tcPr>
-          <w:p>
-            <w:proofErr w:type="spellStart"/>
+          </w:p>
+        </w:tc>
+        <w:tc>
+          <w:tcPr>
+            <w:tcW w:w="3021" w:type="dxa"/>
+          </w:tcPr>
+          <w:p/>
+        </w:tc>
+      </w:tr>
+      <w:tr>
+        <w:tc>
+          <w:tcPr>
+            <w:tcW w:w="3020" w:type="dxa"/>
+          </w:tcPr>
+          <w:p>
+            <w:r>
+              <w:t xml:space="preserve">Liste </w:t>
+            </w:r>
+            <w:r>
+              <w:t>allergène</w:t>
+            </w:r>
+          </w:p>
+        </w:tc>
+        <w:tc>
+          <w:tcPr>
+            <w:tcW w:w="3021" w:type="dxa"/>
+          </w:tcPr>
+          <w:p>
             <w:r>
               <w:t>Text</w:t>
             </w:r>
-            <w:proofErr w:type="spellEnd"/>
-          </w:p>
-        </w:tc>
-        <w:tc>
-          <w:tcPr>
-            <w:tcW w:w="3021" w:type="dxa"/>
-          </w:tcPr>
-          <w:p/>
-        </w:tc>
-      </w:tr>
-      <w:tr>
-        <w:tc>
-          <w:tcPr>
-            <w:tcW w:w="3020" w:type="dxa"/>
-          </w:tcPr>
-          <w:p>
-            <w:r>
-              <w:t xml:space="preserve">Liste </w:t>
-            </w:r>
-            <w:r>
-              <w:t>allergène</w:t>
-            </w:r>
-          </w:p>
-        </w:tc>
-        <w:tc>
-          <w:tcPr>
-            <w:tcW w:w="3021" w:type="dxa"/>
-          </w:tcPr>
-          <w:p>
-            <w:proofErr w:type="spellStart"/>
-            <w:r>
-              <w:t>Text</w:t>
-            </w:r>
-            <w:proofErr w:type="spellEnd"/>
-          </w:p>
-        </w:tc>
-        <w:tc>
-          <w:tcPr>
-            <w:tcW w:w="3021" w:type="dxa"/>
-          </w:tcPr>
-          <w:p/>
+          </w:p>
+        </w:tc>
+        <w:tc>
+          <w:tcPr>
+            <w:tcW w:w="3021" w:type="dxa"/>
+          </w:tcPr>
+          <w:p>
+            <w:r>
+              <w:t>Image tableau allergène</w:t>
+            </w:r>
+          </w:p>
         </w:tc>
       </w:tr>
       <w:tr>
@@ -516,11 +507,9 @@
             <w:tcW w:w="3020" w:type="dxa"/>
           </w:tcPr>
           <w:p>
-            <w:proofErr w:type="gramStart"/>
             <w:r>
               <w:t>Email</w:t>
             </w:r>
-            <w:proofErr w:type="gramEnd"/>
           </w:p>
         </w:tc>
         <w:tc>
@@ -759,36 +748,30 @@
           <w:tcPr>
             <w:tcW w:w="3020" w:type="dxa"/>
           </w:tcPr>
-          <w:p>
-            <w:r>
-              <w:t>relation</w:t>
-            </w:r>
-          </w:p>
-        </w:tc>
-        <w:tc>
-          <w:tcPr>
-            <w:tcW w:w="3021" w:type="dxa"/>
-          </w:tcPr>
-          <w:p/>
-        </w:tc>
-        <w:tc>
-          <w:tcPr>
-            <w:tcW w:w="3021" w:type="dxa"/>
-          </w:tcPr>
-          <w:p/>
-        </w:tc>
-      </w:tr>
-      <w:tr>
-        <w:tc>
-          <w:tcPr>
-            <w:tcW w:w="3020" w:type="dxa"/>
-          </w:tcPr>
-          <w:p>
-            <w:proofErr w:type="spellStart"/>
+          <w:p/>
+        </w:tc>
+        <w:tc>
+          <w:tcPr>
+            <w:tcW w:w="3021" w:type="dxa"/>
+          </w:tcPr>
+          <w:p/>
+        </w:tc>
+        <w:tc>
+          <w:tcPr>
+            <w:tcW w:w="3021" w:type="dxa"/>
+          </w:tcPr>
+          <w:p/>
+        </w:tc>
+      </w:tr>
+      <w:tr>
+        <w:tc>
+          <w:tcPr>
+            <w:tcW w:w="3020" w:type="dxa"/>
+          </w:tcPr>
+          <w:p>
             <w:r>
               <w:t>dateAt</w:t>
             </w:r>
-            <w:proofErr w:type="spellEnd"/>
           </w:p>
         </w:tc>
         <w:tc>
@@ -813,27 +796,35 @@
           <w:tcPr>
             <w:tcW w:w="3020" w:type="dxa"/>
           </w:tcPr>
-          <w:p/>
-        </w:tc>
-        <w:tc>
-          <w:tcPr>
-            <w:tcW w:w="3021" w:type="dxa"/>
-          </w:tcPr>
-          <w:p/>
-        </w:tc>
-        <w:tc>
-          <w:tcPr>
-            <w:tcW w:w="3021" w:type="dxa"/>
-          </w:tcPr>
-          <w:p/>
-        </w:tc>
-      </w:tr>
-      <w:tr>
-        <w:tc>
-          <w:tcPr>
-            <w:tcW w:w="3020" w:type="dxa"/>
-          </w:tcPr>
-          <w:p/>
+          <w:p>
+            <w:r>
+              <w:t>Linkplat</w:t>
+            </w:r>
+          </w:p>
+        </w:tc>
+        <w:tc>
+          <w:tcPr>
+            <w:tcW w:w="3021" w:type="dxa"/>
+          </w:tcPr>
+          <w:p/>
+        </w:tc>
+        <w:tc>
+          <w:tcPr>
+            <w:tcW w:w="3021" w:type="dxa"/>
+          </w:tcPr>
+          <w:p/>
+        </w:tc>
+      </w:tr>
+      <w:tr>
+        <w:tc>
+          <w:tcPr>
+            <w:tcW w:w="3020" w:type="dxa"/>
+          </w:tcPr>
+          <w:p>
+            <w:r>
+              <w:t>Linkuser</w:t>
+            </w:r>
+          </w:p>
         </w:tc>
         <w:tc>
           <w:tcPr>

</xml_diff>